<commit_message>
Corrigir as observações apontadas, porém ainda falta atualizar a visão de implementação
</commit_message>
<xml_diff>
--- a/AnaliseProjeto/Documento de Arquitetura.docx
+++ b/AnaliseProjeto/Documento de Arquitetura.docx
@@ -7610,17 +7610,35 @@
           <w:sz w:val="24"/>
           <w:szCs w:val="24"/>
         </w:rPr>
-        <w:t>Areá</w:t>
-      </w:r>
-      <w:proofErr w:type="spellEnd"/>
-      <w:r>
-        <w:rPr>
-          <w:rFonts w:eastAsia="Times New Roman" w:cs="Times New Roman"/>
-          <w:color w:val="000000"/>
-          <w:sz w:val="24"/>
-          <w:szCs w:val="24"/>
-        </w:rPr>
-        <w:t xml:space="preserve"> de </w:t>
+        <w:t>Á</w:t>
+      </w:r>
+      <w:r>
+        <w:rPr>
+          <w:rFonts w:eastAsia="Times New Roman" w:cs="Times New Roman"/>
+          <w:color w:val="000000"/>
+          <w:sz w:val="24"/>
+          <w:szCs w:val="24"/>
+        </w:rPr>
+        <w:t>rea</w:t>
+      </w:r>
+      <w:proofErr w:type="spellEnd"/>
+      <w:r>
+        <w:rPr>
+          <w:rFonts w:eastAsia="Times New Roman" w:cs="Times New Roman"/>
+          <w:color w:val="000000"/>
+          <w:sz w:val="24"/>
+          <w:szCs w:val="24"/>
+        </w:rPr>
+        <w:t xml:space="preserve"> </w:t>
+      </w:r>
+      <w:r>
+        <w:rPr>
+          <w:rFonts w:eastAsia="Times New Roman" w:cs="Times New Roman"/>
+          <w:color w:val="000000"/>
+          <w:sz w:val="24"/>
+          <w:szCs w:val="24"/>
+        </w:rPr>
+        <w:t xml:space="preserve">de </w:t>
       </w:r>
       <w:proofErr w:type="gramStart"/>
       <w:r>
@@ -8145,7 +8163,25 @@
           <w:sz w:val="24"/>
           <w:szCs w:val="24"/>
         </w:rPr>
-        <w:t>Sindico</w:t>
+        <w:t>S</w:t>
+      </w:r>
+      <w:r>
+        <w:rPr>
+          <w:rFonts w:eastAsia="Times New Roman" w:cs="Times New Roman"/>
+          <w:color w:val="000000"/>
+          <w:sz w:val="24"/>
+          <w:szCs w:val="24"/>
+        </w:rPr>
+        <w:t>í</w:t>
+      </w:r>
+      <w:r>
+        <w:rPr>
+          <w:rFonts w:eastAsia="Times New Roman" w:cs="Times New Roman"/>
+          <w:color w:val="000000"/>
+          <w:sz w:val="24"/>
+          <w:szCs w:val="24"/>
+        </w:rPr>
+        <w:t>ndico</w:t>
       </w:r>
       <w:proofErr w:type="spellEnd"/>
       <w:r>
@@ -8935,7 +8971,25 @@
           <w:sz w:val="24"/>
           <w:szCs w:val="24"/>
         </w:rPr>
-        <w:t xml:space="preserve">----------: Esse </w:t>
+        <w:t>Service</w:t>
+      </w:r>
+      <w:r>
+        <w:rPr>
+          <w:rFonts w:eastAsia="Times New Roman" w:cs="Times New Roman"/>
+          <w:color w:val="000000"/>
+          <w:sz w:val="24"/>
+          <w:szCs w:val="24"/>
+        </w:rPr>
+        <w:t xml:space="preserve">: </w:t>
+      </w:r>
+      <w:r>
+        <w:rPr>
+          <w:rFonts w:eastAsia="Times New Roman" w:cs="Times New Roman"/>
+          <w:color w:val="000000"/>
+          <w:sz w:val="24"/>
+          <w:szCs w:val="24"/>
+        </w:rPr>
+        <w:t xml:space="preserve">Esse </w:t>
       </w:r>
       <w:proofErr w:type="spellStart"/>
       <w:r>
@@ -9216,14 +9270,34 @@
           <w:szCs w:val="24"/>
         </w:rPr>
       </w:pPr>
-      <w:r>
-        <w:rPr>
-          <w:rFonts w:eastAsia="Times New Roman" w:cs="Times New Roman"/>
-          <w:color w:val="000000"/>
-          <w:sz w:val="24"/>
-          <w:szCs w:val="24"/>
-        </w:rPr>
-        <w:t xml:space="preserve">----------: Nesses </w:t>
+      <w:proofErr w:type="spellStart"/>
+      <w:r>
+        <w:rPr>
+          <w:rFonts w:eastAsia="Times New Roman" w:cs="Times New Roman"/>
+          <w:color w:val="000000"/>
+          <w:sz w:val="24"/>
+          <w:szCs w:val="24"/>
+        </w:rPr>
+        <w:t>MaisTransporteWeb</w:t>
+      </w:r>
+      <w:proofErr w:type="spellEnd"/>
+      <w:r>
+        <w:rPr>
+          <w:rFonts w:eastAsia="Times New Roman" w:cs="Times New Roman"/>
+          <w:color w:val="000000"/>
+          <w:sz w:val="24"/>
+          <w:szCs w:val="24"/>
+        </w:rPr>
+        <w:t xml:space="preserve">: </w:t>
+      </w:r>
+      <w:r>
+        <w:rPr>
+          <w:rFonts w:eastAsia="Times New Roman" w:cs="Times New Roman"/>
+          <w:color w:val="000000"/>
+          <w:sz w:val="24"/>
+          <w:szCs w:val="24"/>
+        </w:rPr>
+        <w:t xml:space="preserve">Nesses </w:t>
       </w:r>
       <w:proofErr w:type="spellStart"/>
       <w:r>
@@ -9511,7 +9585,25 @@
           <w:sz w:val="24"/>
           <w:szCs w:val="24"/>
         </w:rPr>
-        <w:t xml:space="preserve">---------: Nesse </w:t>
+        <w:t>Core</w:t>
+      </w:r>
+      <w:r>
+        <w:rPr>
+          <w:rFonts w:eastAsia="Times New Roman" w:cs="Times New Roman"/>
+          <w:color w:val="000000"/>
+          <w:sz w:val="24"/>
+          <w:szCs w:val="24"/>
+        </w:rPr>
+        <w:t xml:space="preserve">: </w:t>
+      </w:r>
+      <w:r>
+        <w:rPr>
+          <w:rFonts w:eastAsia="Times New Roman" w:cs="Times New Roman"/>
+          <w:color w:val="000000"/>
+          <w:sz w:val="24"/>
+          <w:szCs w:val="24"/>
+        </w:rPr>
+        <w:t xml:space="preserve">Nesse </w:t>
       </w:r>
       <w:proofErr w:type="spellStart"/>
       <w:r>
@@ -14092,7 +14184,6 @@
   <w:style w:type="character" w:default="1" w:styleId="Fontepargpadro">
     <w:name w:val="Default Paragraph Font"/>
     <w:uiPriority w:val="1"/>
-    <w:semiHidden/>
     <w:unhideWhenUsed/>
   </w:style>
   <w:style w:type="table" w:default="1" w:styleId="Tabelanormal">

</xml_diff>